<commit_message>
finished introduction and started data
</commit_message>
<xml_diff>
--- a/Report.docx
+++ b/Report.docx
@@ -13,197 +13,100 @@
           <w:u w:val="single"/>
         </w:rPr>
       </w:pPr>
-      <w:r>
+    </w:p>
+    <w:p>
+      <w:pPr>
+        <w:pStyle w:val="Title"/>
+        <w:jc w:val="center"/>
         <w:rPr>
           <w:b/>
           <w:sz w:val="96"/>
           <w:szCs w:val="96"/>
           <w:u w:val="single"/>
         </w:rPr>
-        <w:t>Measuring Engineering</w:t>
-      </w:r>
-    </w:p>
-    <w:p>
-      <w:pPr>
+      </w:pPr>
+    </w:p>
+    <w:p>
+      <w:pPr>
+        <w:pStyle w:val="Title"/>
+        <w:jc w:val="center"/>
+        <w:rPr>
+          <w:b/>
+          <w:sz w:val="96"/>
+          <w:szCs w:val="96"/>
+          <w:u w:val="single"/>
+        </w:rPr>
+      </w:pPr>
+    </w:p>
+    <w:p>
+      <w:pPr>
+        <w:pStyle w:val="Title"/>
+        <w:jc w:val="center"/>
+        <w:rPr>
+          <w:b/>
+          <w:sz w:val="96"/>
+          <w:szCs w:val="96"/>
+          <w:u w:val="single"/>
+        </w:rPr>
+      </w:pPr>
+      <w:r>
+        <w:rPr>
+          <w:b/>
+          <w:sz w:val="96"/>
+          <w:szCs w:val="96"/>
+          <w:u w:val="single"/>
+        </w:rPr>
+        <w:t xml:space="preserve">Measuring </w:t>
+      </w:r>
+      <w:r>
+        <w:rPr>
+          <w:b/>
+          <w:sz w:val="96"/>
+          <w:szCs w:val="96"/>
+          <w:u w:val="single"/>
+        </w:rPr>
+        <w:t xml:space="preserve">Software </w:t>
+      </w:r>
+      <w:r>
+        <w:rPr>
+          <w:b/>
+          <w:sz w:val="96"/>
+          <w:szCs w:val="96"/>
+          <w:u w:val="single"/>
+        </w:rPr>
+        <w:t>Engineering</w:t>
+      </w:r>
+    </w:p>
+    <w:p>
+      <w:pPr>
+        <w:jc w:val="center"/>
         <w:rPr>
           <w:sz w:val="32"/>
           <w:szCs w:val="32"/>
         </w:rPr>
       </w:pPr>
-    </w:p>
-    <w:p>
-      <w:pPr>
+      <w:r>
         <w:rPr>
           <w:sz w:val="32"/>
           <w:szCs w:val="32"/>
         </w:rPr>
-      </w:pPr>
-    </w:p>
-    <w:p>
-      <w:pPr>
+        <w:t>By Maurice Buckley (15324052)</w:t>
+      </w:r>
+    </w:p>
+    <w:p>
+      <w:pPr>
+        <w:jc w:val="center"/>
         <w:rPr>
           <w:sz w:val="32"/>
           <w:szCs w:val="32"/>
         </w:rPr>
       </w:pPr>
-    </w:p>
-    <w:p>
-      <w:pPr>
+      <w:r>
         <w:rPr>
           <w:sz w:val="32"/>
           <w:szCs w:val="32"/>
         </w:rPr>
-      </w:pPr>
-    </w:p>
-    <w:p>
-      <w:pPr>
-        <w:rPr>
-          <w:sz w:val="32"/>
-          <w:szCs w:val="32"/>
-        </w:rPr>
-      </w:pPr>
-    </w:p>
-    <w:p>
-      <w:pPr>
-        <w:rPr>
-          <w:sz w:val="32"/>
-          <w:szCs w:val="32"/>
-        </w:rPr>
-      </w:pPr>
-    </w:p>
-    <w:p>
-      <w:pPr>
-        <w:rPr>
-          <w:sz w:val="32"/>
-          <w:szCs w:val="32"/>
-        </w:rPr>
-      </w:pPr>
-    </w:p>
-    <w:p>
-      <w:pPr>
-        <w:rPr>
-          <w:sz w:val="32"/>
-          <w:szCs w:val="32"/>
-        </w:rPr>
-      </w:pPr>
-    </w:p>
-    <w:p>
-      <w:pPr>
-        <w:rPr>
-          <w:sz w:val="32"/>
-          <w:szCs w:val="32"/>
-        </w:rPr>
-      </w:pPr>
-    </w:p>
-    <w:p>
-      <w:pPr>
-        <w:rPr>
-          <w:sz w:val="32"/>
-          <w:szCs w:val="32"/>
-        </w:rPr>
-      </w:pPr>
-    </w:p>
-    <w:p>
-      <w:pPr>
-        <w:rPr>
-          <w:sz w:val="32"/>
-          <w:szCs w:val="32"/>
-        </w:rPr>
-      </w:pPr>
-    </w:p>
-    <w:p>
-      <w:pPr>
-        <w:rPr>
-          <w:sz w:val="32"/>
-          <w:szCs w:val="32"/>
-        </w:rPr>
-      </w:pPr>
-    </w:p>
-    <w:p>
-      <w:pPr>
-        <w:rPr>
-          <w:sz w:val="32"/>
-          <w:szCs w:val="32"/>
-        </w:rPr>
-      </w:pPr>
-    </w:p>
-    <w:p>
-      <w:pPr>
-        <w:rPr>
-          <w:sz w:val="32"/>
-          <w:szCs w:val="32"/>
-        </w:rPr>
-      </w:pPr>
-    </w:p>
-    <w:p>
-      <w:pPr>
-        <w:rPr>
-          <w:sz w:val="32"/>
-          <w:szCs w:val="32"/>
-        </w:rPr>
-      </w:pPr>
-    </w:p>
-    <w:p>
-      <w:pPr>
-        <w:rPr>
-          <w:sz w:val="32"/>
-          <w:szCs w:val="32"/>
-        </w:rPr>
-      </w:pPr>
-    </w:p>
-    <w:p>
-      <w:pPr>
-        <w:rPr>
-          <w:sz w:val="32"/>
-          <w:szCs w:val="32"/>
-        </w:rPr>
-      </w:pPr>
-    </w:p>
-    <w:p>
-      <w:pPr>
-        <w:rPr>
-          <w:sz w:val="32"/>
-          <w:szCs w:val="32"/>
-        </w:rPr>
-      </w:pPr>
-    </w:p>
-    <w:p>
-      <w:pPr>
-        <w:rPr>
-          <w:sz w:val="32"/>
-          <w:szCs w:val="32"/>
-        </w:rPr>
-      </w:pPr>
-    </w:p>
-    <w:p>
-      <w:pPr>
-        <w:rPr>
-          <w:sz w:val="32"/>
-          <w:szCs w:val="32"/>
-        </w:rPr>
-      </w:pPr>
-    </w:p>
-    <w:p>
-      <w:pPr>
-        <w:rPr>
-          <w:sz w:val="32"/>
-          <w:szCs w:val="32"/>
-        </w:rPr>
-      </w:pPr>
-    </w:p>
-    <w:p>
-      <w:pPr>
-        <w:rPr>
-          <w:sz w:val="32"/>
-          <w:szCs w:val="32"/>
-        </w:rPr>
-      </w:pPr>
-      <w:r>
-        <w:rPr>
-          <w:sz w:val="32"/>
-          <w:szCs w:val="32"/>
-        </w:rPr>
-        <w:t>By Maurice Buckley (15324052)</w:t>
+        <w:t>CS3012</w:t>
       </w:r>
     </w:p>
     <w:p>
@@ -496,7 +399,6 @@
           <w:szCs w:val="40"/>
           <w:u w:val="single"/>
         </w:rPr>
-        <w:lastRenderedPageBreak/>
         <w:t>Measurable Data</w:t>
       </w:r>
     </w:p>
@@ -710,11 +612,9 @@
     </w:p>
     <w:p>
       <w:pPr>
-        <w:pStyle w:val="ListParagraph"/>
-        <w:tabs>
-          <w:tab w:val="left" w:pos="1035"/>
-        </w:tabs>
-        <w:ind w:left="644"/>
+        <w:tabs>
+          <w:tab w:val="left" w:pos="1035"/>
+        </w:tabs>
         <w:rPr>
           <w:i/>
           <w:sz w:val="40"/>
@@ -725,6 +625,568 @@
     </w:p>
     <w:p>
       <w:pPr>
+        <w:pStyle w:val="Title"/>
+        <w:jc w:val="center"/>
+        <w:rPr>
+          <w:u w:val="single"/>
+        </w:rPr>
+      </w:pPr>
+      <w:r>
+        <w:rPr>
+          <w:u w:val="single"/>
+        </w:rPr>
+        <w:lastRenderedPageBreak/>
+        <w:t>Introduction</w:t>
+      </w:r>
+    </w:p>
+    <w:p/>
+    <w:p>
+      <w:pPr>
+        <w:rPr>
+          <w:rFonts w:cstheme="minorHAnsi"/>
+          <w:color w:val="000000"/>
+          <w:sz w:val="28"/>
+          <w:szCs w:val="28"/>
+        </w:rPr>
+      </w:pPr>
+      <w:r>
+        <w:rPr>
+          <w:sz w:val="28"/>
+          <w:szCs w:val="28"/>
+        </w:rPr>
+        <w:t xml:space="preserve">The objective of this report is to </w:t>
+      </w:r>
+      <w:r>
+        <w:rPr>
+          <w:rFonts w:cstheme="minorHAnsi"/>
+          <w:color w:val="000000" w:themeColor="text1"/>
+          <w:sz w:val="28"/>
+          <w:szCs w:val="28"/>
+        </w:rPr>
+        <w:t xml:space="preserve">consider the ways in which the software engineering process can be measured and </w:t>
+      </w:r>
+      <w:r>
+        <w:rPr>
+          <w:rFonts w:cstheme="minorHAnsi"/>
+          <w:color w:val="000000" w:themeColor="text1"/>
+          <w:sz w:val="28"/>
+          <w:szCs w:val="28"/>
+        </w:rPr>
+        <w:t>assessed</w:t>
+      </w:r>
+      <w:r>
+        <w:rPr>
+          <w:rFonts w:cstheme="minorHAnsi"/>
+          <w:color w:val="000000" w:themeColor="text1"/>
+          <w:sz w:val="28"/>
+          <w:szCs w:val="28"/>
+        </w:rPr>
+        <w:t xml:space="preserve"> in terms of measurable data, </w:t>
+      </w:r>
+      <w:r>
+        <w:rPr>
+          <w:rFonts w:cstheme="minorHAnsi"/>
+          <w:color w:val="000000"/>
+          <w:sz w:val="28"/>
+          <w:szCs w:val="28"/>
+        </w:rPr>
+        <w:t xml:space="preserve">an overview of the </w:t>
+      </w:r>
+      <w:r>
+        <w:rPr>
+          <w:rFonts w:cstheme="minorHAnsi"/>
+          <w:color w:val="000000"/>
+          <w:sz w:val="28"/>
+          <w:szCs w:val="28"/>
+        </w:rPr>
+        <w:t>computational</w:t>
+      </w:r>
+      <w:r>
+        <w:rPr>
+          <w:rFonts w:cstheme="minorHAnsi"/>
+          <w:color w:val="000000"/>
+          <w:sz w:val="28"/>
+          <w:szCs w:val="28"/>
+        </w:rPr>
+        <w:t xml:space="preserve"> platforms available to perform this work, the algorithmic </w:t>
+      </w:r>
+      <w:r>
+        <w:rPr>
+          <w:rFonts w:cstheme="minorHAnsi"/>
+          <w:color w:val="000000"/>
+          <w:sz w:val="28"/>
+          <w:szCs w:val="28"/>
+        </w:rPr>
+        <w:t>approaches</w:t>
+      </w:r>
+      <w:r>
+        <w:rPr>
+          <w:rFonts w:cstheme="minorHAnsi"/>
+          <w:color w:val="000000"/>
+          <w:sz w:val="28"/>
+          <w:szCs w:val="28"/>
+        </w:rPr>
+        <w:t xml:space="preserve"> available</w:t>
+      </w:r>
+      <w:r>
+        <w:rPr>
+          <w:rFonts w:cstheme="minorHAnsi"/>
+          <w:color w:val="000000"/>
+          <w:sz w:val="28"/>
+          <w:szCs w:val="28"/>
+        </w:rPr>
+        <w:t xml:space="preserve"> </w:t>
+      </w:r>
+      <w:r>
+        <w:rPr>
+          <w:rFonts w:cstheme="minorHAnsi"/>
+          <w:color w:val="000000"/>
+          <w:sz w:val="28"/>
+          <w:szCs w:val="28"/>
+        </w:rPr>
+        <w:t>and</w:t>
+      </w:r>
+      <w:r>
+        <w:rPr>
+          <w:rFonts w:cstheme="minorHAnsi"/>
+          <w:color w:val="000000"/>
+          <w:sz w:val="28"/>
+          <w:szCs w:val="28"/>
+        </w:rPr>
+        <w:t xml:space="preserve"> </w:t>
+      </w:r>
+      <w:r>
+        <w:rPr>
+          <w:rFonts w:cstheme="minorHAnsi"/>
+          <w:color w:val="000000"/>
+          <w:sz w:val="28"/>
+          <w:szCs w:val="28"/>
+        </w:rPr>
+        <w:t xml:space="preserve">my opinion on </w:t>
+      </w:r>
+      <w:r>
+        <w:rPr>
+          <w:rFonts w:cstheme="minorHAnsi"/>
+          <w:color w:val="000000"/>
+          <w:sz w:val="28"/>
+          <w:szCs w:val="28"/>
+        </w:rPr>
+        <w:t xml:space="preserve">the ethics concerns that </w:t>
+      </w:r>
+      <w:r>
+        <w:rPr>
+          <w:rFonts w:cstheme="minorHAnsi"/>
+          <w:color w:val="000000"/>
+          <w:sz w:val="28"/>
+          <w:szCs w:val="28"/>
+        </w:rPr>
+        <w:t>are</w:t>
+      </w:r>
+      <w:r>
+        <w:rPr>
+          <w:rFonts w:cstheme="minorHAnsi"/>
+          <w:color w:val="000000"/>
+          <w:sz w:val="28"/>
+          <w:szCs w:val="28"/>
+        </w:rPr>
+        <w:t xml:space="preserve"> involved with this kind of measurement</w:t>
+      </w:r>
+      <w:r>
+        <w:rPr>
+          <w:rFonts w:cstheme="minorHAnsi"/>
+          <w:color w:val="000000"/>
+          <w:sz w:val="28"/>
+          <w:szCs w:val="28"/>
+        </w:rPr>
+        <w:t>.</w:t>
+      </w:r>
+    </w:p>
+    <w:p>
+      <w:pPr>
+        <w:rPr>
+          <w:rFonts w:cstheme="minorHAnsi"/>
+          <w:sz w:val="28"/>
+          <w:szCs w:val="28"/>
+        </w:rPr>
+      </w:pPr>
+      <w:r>
+        <w:rPr>
+          <w:rFonts w:cstheme="minorHAnsi"/>
+          <w:sz w:val="28"/>
+          <w:szCs w:val="28"/>
+        </w:rPr>
+        <w:t>Before we can look at these different ways of measuring and assessing the software engineering process we must first ask, in terms of the engineering process, what is software measurement and analysis? I</w:t>
+      </w:r>
+      <w:r>
+        <w:rPr>
+          <w:rFonts w:cstheme="minorHAnsi"/>
+          <w:sz w:val="28"/>
+          <w:szCs w:val="28"/>
+        </w:rPr>
+        <w:t xml:space="preserve">n my opinion it involves the collection of quantitative data </w:t>
+      </w:r>
+      <w:proofErr w:type="gramStart"/>
+      <w:r>
+        <w:rPr>
+          <w:rFonts w:cstheme="minorHAnsi"/>
+          <w:sz w:val="28"/>
+          <w:szCs w:val="28"/>
+        </w:rPr>
+        <w:t>for the purpose of</w:t>
+      </w:r>
+      <w:proofErr w:type="gramEnd"/>
+      <w:r>
+        <w:rPr>
+          <w:rFonts w:cstheme="minorHAnsi"/>
+          <w:sz w:val="28"/>
+          <w:szCs w:val="28"/>
+        </w:rPr>
+        <w:t xml:space="preserve"> aiding the employer/administrator </w:t>
+      </w:r>
+      <w:r>
+        <w:rPr>
+          <w:rFonts w:cstheme="minorHAnsi"/>
+          <w:sz w:val="28"/>
+          <w:szCs w:val="28"/>
+        </w:rPr>
+        <w:t xml:space="preserve">with the current software project and </w:t>
+      </w:r>
+      <w:r>
+        <w:rPr>
+          <w:rFonts w:cstheme="minorHAnsi"/>
+          <w:sz w:val="28"/>
+          <w:szCs w:val="28"/>
+        </w:rPr>
+        <w:t>with future decisions in the software engineering process to improve efficiency, quality and understanding.</w:t>
+      </w:r>
+      <w:r>
+        <w:rPr>
+          <w:rFonts w:cstheme="minorHAnsi"/>
+          <w:sz w:val="28"/>
+          <w:szCs w:val="28"/>
+        </w:rPr>
+        <w:t xml:space="preserve"> Collecting data on a current software project is necessary for building a working product which meets the functional requirements it was given as well as for tracking its progress. </w:t>
+      </w:r>
+      <w:r>
+        <w:rPr>
+          <w:rFonts w:cstheme="minorHAnsi"/>
+          <w:sz w:val="28"/>
+          <w:szCs w:val="28"/>
+        </w:rPr>
+        <w:t xml:space="preserve"> Efficiency can be improved as if the software engineer is being assessed and evaluated</w:t>
+      </w:r>
+      <w:r>
+        <w:rPr>
+          <w:rFonts w:cstheme="minorHAnsi"/>
+          <w:sz w:val="28"/>
+          <w:szCs w:val="28"/>
+        </w:rPr>
+        <w:t>,</w:t>
+      </w:r>
+      <w:r>
+        <w:rPr>
+          <w:rFonts w:cstheme="minorHAnsi"/>
+          <w:sz w:val="28"/>
+          <w:szCs w:val="28"/>
+        </w:rPr>
+        <w:t xml:space="preserve"> there would be little room for slacking and also allows the employers to asses which employees are most efficient and effective</w:t>
+      </w:r>
+      <w:r>
+        <w:rPr>
+          <w:rFonts w:cstheme="minorHAnsi"/>
+          <w:sz w:val="28"/>
+          <w:szCs w:val="28"/>
+        </w:rPr>
+        <w:t xml:space="preserve"> and can </w:t>
+      </w:r>
+      <w:r>
+        <w:rPr>
+          <w:rFonts w:cstheme="minorHAnsi"/>
+          <w:sz w:val="28"/>
+          <w:szCs w:val="28"/>
+        </w:rPr>
+        <w:t xml:space="preserve">help or adjust teams/developers to improve </w:t>
+      </w:r>
+      <w:proofErr w:type="gramStart"/>
+      <w:r>
+        <w:rPr>
+          <w:rFonts w:cstheme="minorHAnsi"/>
+          <w:sz w:val="28"/>
+          <w:szCs w:val="28"/>
+        </w:rPr>
+        <w:t xml:space="preserve">productivity </w:t>
+      </w:r>
+      <w:r>
+        <w:rPr>
+          <w:rFonts w:cstheme="minorHAnsi"/>
+          <w:sz w:val="28"/>
+          <w:szCs w:val="28"/>
+        </w:rPr>
+        <w:t>.</w:t>
+      </w:r>
+      <w:proofErr w:type="gramEnd"/>
+      <w:r>
+        <w:rPr>
+          <w:rFonts w:cstheme="minorHAnsi"/>
+          <w:sz w:val="28"/>
+          <w:szCs w:val="28"/>
+        </w:rPr>
+        <w:t xml:space="preserve"> Measurement allows us to calculative the quality of software projects.</w:t>
+      </w:r>
+      <w:r>
+        <w:rPr>
+          <w:rFonts w:cstheme="minorHAnsi"/>
+          <w:sz w:val="28"/>
+          <w:szCs w:val="28"/>
+        </w:rPr>
+        <w:t xml:space="preserve"> Quality will naturally be improved if the software engineer is being assessed</w:t>
+      </w:r>
+      <w:r>
+        <w:rPr>
+          <w:rFonts w:cstheme="minorHAnsi"/>
+          <w:sz w:val="28"/>
+          <w:szCs w:val="28"/>
+        </w:rPr>
+        <w:t>.</w:t>
+      </w:r>
+      <w:r>
+        <w:rPr>
+          <w:rFonts w:cstheme="minorHAnsi"/>
+          <w:sz w:val="28"/>
+          <w:szCs w:val="28"/>
+        </w:rPr>
+        <w:t xml:space="preserve"> </w:t>
+      </w:r>
+      <w:r>
+        <w:rPr>
+          <w:rFonts w:cstheme="minorHAnsi"/>
+          <w:sz w:val="28"/>
+          <w:szCs w:val="28"/>
+        </w:rPr>
+        <w:t>Measurement</w:t>
+      </w:r>
+      <w:r>
+        <w:rPr>
+          <w:rFonts w:cstheme="minorHAnsi"/>
+          <w:sz w:val="28"/>
+          <w:szCs w:val="28"/>
+        </w:rPr>
+        <w:t xml:space="preserve"> also enables the employer to </w:t>
+      </w:r>
+      <w:r>
+        <w:rPr>
+          <w:rFonts w:cstheme="minorHAnsi"/>
+          <w:sz w:val="28"/>
+          <w:szCs w:val="28"/>
+        </w:rPr>
+        <w:t>figure out</w:t>
+      </w:r>
+      <w:r>
+        <w:rPr>
+          <w:rFonts w:cstheme="minorHAnsi"/>
+          <w:sz w:val="28"/>
+          <w:szCs w:val="28"/>
+        </w:rPr>
+        <w:t xml:space="preserve"> who his best employees are </w:t>
+      </w:r>
+      <w:proofErr w:type="gramStart"/>
+      <w:r>
+        <w:rPr>
+          <w:rFonts w:cstheme="minorHAnsi"/>
+          <w:sz w:val="28"/>
+          <w:szCs w:val="28"/>
+        </w:rPr>
+        <w:t>and also</w:t>
+      </w:r>
+      <w:proofErr w:type="gramEnd"/>
+      <w:r>
+        <w:rPr>
+          <w:rFonts w:cstheme="minorHAnsi"/>
+          <w:sz w:val="28"/>
+          <w:szCs w:val="28"/>
+        </w:rPr>
+        <w:t xml:space="preserve"> to let go of ones who are underperforming</w:t>
+      </w:r>
+      <w:r>
+        <w:rPr>
+          <w:rFonts w:cstheme="minorHAnsi"/>
+          <w:sz w:val="28"/>
+          <w:szCs w:val="28"/>
+        </w:rPr>
+        <w:t xml:space="preserve"> for the benefit of the project</w:t>
+      </w:r>
+      <w:r>
+        <w:rPr>
+          <w:rFonts w:cstheme="minorHAnsi"/>
+          <w:sz w:val="28"/>
+          <w:szCs w:val="28"/>
+        </w:rPr>
+        <w:t xml:space="preserve">. Measurement and assessment will also help improve our understanding of the software engineering process as it is an incredibly hard process to predict in terms of how successful a project will </w:t>
+      </w:r>
+      <w:proofErr w:type="gramStart"/>
+      <w:r>
+        <w:rPr>
+          <w:rFonts w:cstheme="minorHAnsi"/>
+          <w:sz w:val="28"/>
+          <w:szCs w:val="28"/>
+        </w:rPr>
+        <w:t>be</w:t>
+      </w:r>
+      <w:proofErr w:type="gramEnd"/>
+      <w:r>
+        <w:rPr>
+          <w:rFonts w:cstheme="minorHAnsi"/>
+          <w:sz w:val="28"/>
+          <w:szCs w:val="28"/>
+        </w:rPr>
+        <w:t xml:space="preserve"> and the amount of time projects can take</w:t>
+      </w:r>
+      <w:r>
+        <w:rPr>
+          <w:rFonts w:cstheme="minorHAnsi"/>
+          <w:sz w:val="28"/>
+          <w:szCs w:val="28"/>
+        </w:rPr>
+        <w:t xml:space="preserve">. </w:t>
+      </w:r>
+    </w:p>
+    <w:p>
+      <w:pPr>
+        <w:rPr>
+          <w:rFonts w:cstheme="minorHAnsi"/>
+          <w:sz w:val="28"/>
+          <w:szCs w:val="28"/>
+        </w:rPr>
+      </w:pPr>
+      <w:r>
+        <w:rPr>
+          <w:rFonts w:cstheme="minorHAnsi"/>
+          <w:sz w:val="28"/>
+          <w:szCs w:val="28"/>
+        </w:rPr>
+        <w:t>As we now understand the purpose of measurement and assessment in software engineering,</w:t>
+      </w:r>
+      <w:r>
+        <w:rPr>
+          <w:rFonts w:cstheme="minorHAnsi"/>
+          <w:sz w:val="28"/>
+          <w:szCs w:val="28"/>
+        </w:rPr>
+        <w:t xml:space="preserve"> </w:t>
+      </w:r>
+      <w:proofErr w:type="gramStart"/>
+      <w:r>
+        <w:rPr>
+          <w:rFonts w:cstheme="minorHAnsi"/>
+          <w:sz w:val="28"/>
+          <w:szCs w:val="28"/>
+        </w:rPr>
+        <w:t>it is clear</w:t>
+      </w:r>
+      <w:r>
+        <w:rPr>
+          <w:rFonts w:cstheme="minorHAnsi"/>
+          <w:sz w:val="28"/>
+          <w:szCs w:val="28"/>
+        </w:rPr>
+        <w:t xml:space="preserve"> that it</w:t>
+      </w:r>
+      <w:proofErr w:type="gramEnd"/>
+      <w:r>
+        <w:rPr>
+          <w:rFonts w:cstheme="minorHAnsi"/>
+          <w:sz w:val="28"/>
+          <w:szCs w:val="28"/>
+        </w:rPr>
+        <w:t xml:space="preserve"> is crucial in improving the software engineering process.</w:t>
+      </w:r>
+      <w:r>
+        <w:rPr>
+          <w:rFonts w:cstheme="minorHAnsi"/>
+          <w:sz w:val="28"/>
+          <w:szCs w:val="28"/>
+        </w:rPr>
+        <w:t xml:space="preserve"> </w:t>
+      </w:r>
+      <w:r>
+        <w:rPr>
+          <w:rFonts w:cstheme="minorHAnsi"/>
+          <w:sz w:val="28"/>
+          <w:szCs w:val="28"/>
+        </w:rPr>
+        <w:t>We now</w:t>
+      </w:r>
+      <w:r>
+        <w:rPr>
+          <w:rFonts w:cstheme="minorHAnsi"/>
+          <w:sz w:val="28"/>
+          <w:szCs w:val="28"/>
+        </w:rPr>
+        <w:t xml:space="preserve"> look at what is </w:t>
+      </w:r>
+      <w:proofErr w:type="gramStart"/>
+      <w:r>
+        <w:rPr>
+          <w:rFonts w:cstheme="minorHAnsi"/>
+          <w:sz w:val="28"/>
+          <w:szCs w:val="28"/>
+        </w:rPr>
+        <w:t>actually measured</w:t>
+      </w:r>
+      <w:proofErr w:type="gramEnd"/>
+      <w:r>
+        <w:rPr>
+          <w:rFonts w:cstheme="minorHAnsi"/>
+          <w:sz w:val="28"/>
+          <w:szCs w:val="28"/>
+        </w:rPr>
+        <w:t xml:space="preserve"> and the tools available to us to measure and assess this data. </w:t>
+      </w:r>
+      <w:proofErr w:type="gramStart"/>
+      <w:r>
+        <w:rPr>
+          <w:rFonts w:cstheme="minorHAnsi"/>
+          <w:sz w:val="28"/>
+          <w:szCs w:val="28"/>
+        </w:rPr>
+        <w:t>However</w:t>
+      </w:r>
+      <w:proofErr w:type="gramEnd"/>
+      <w:r>
+        <w:rPr>
+          <w:rFonts w:cstheme="minorHAnsi"/>
+          <w:sz w:val="28"/>
+          <w:szCs w:val="28"/>
+        </w:rPr>
+        <w:t xml:space="preserve"> this kind of measurement brings with it ethical issues which we will discuss later in this report.</w:t>
+      </w:r>
+    </w:p>
+    <w:p>
+      <w:pPr>
+        <w:rPr>
+          <w:sz w:val="28"/>
+          <w:szCs w:val="28"/>
+        </w:rPr>
+      </w:pPr>
+    </w:p>
+    <w:p>
+      <w:pPr>
+        <w:rPr>
+          <w:sz w:val="28"/>
+          <w:szCs w:val="28"/>
+        </w:rPr>
+      </w:pPr>
+    </w:p>
+    <w:p>
+      <w:pPr>
+        <w:rPr>
+          <w:sz w:val="28"/>
+          <w:szCs w:val="28"/>
+        </w:rPr>
+      </w:pPr>
+    </w:p>
+    <w:p>
+      <w:pPr>
         <w:pStyle w:val="ListParagraph"/>
         <w:tabs>
           <w:tab w:val="left" w:pos="1035"/>
@@ -755,171 +1217,305 @@
     </w:p>
     <w:p>
       <w:pPr>
-        <w:pStyle w:val="ListParagraph"/>
-        <w:tabs>
-          <w:tab w:val="left" w:pos="1035"/>
-        </w:tabs>
-        <w:ind w:left="644"/>
-        <w:rPr>
-          <w:i/>
-          <w:sz w:val="40"/>
-          <w:szCs w:val="40"/>
-          <w:u w:val="single"/>
-        </w:rPr>
-      </w:pPr>
-    </w:p>
-    <w:p>
-      <w:pPr>
-        <w:pStyle w:val="ListParagraph"/>
-        <w:tabs>
-          <w:tab w:val="left" w:pos="1035"/>
-        </w:tabs>
-        <w:ind w:left="644"/>
-        <w:rPr>
-          <w:i/>
-          <w:sz w:val="40"/>
-          <w:szCs w:val="40"/>
-          <w:u w:val="single"/>
-        </w:rPr>
-      </w:pPr>
-    </w:p>
-    <w:p>
-      <w:pPr>
-        <w:pStyle w:val="ListParagraph"/>
-        <w:tabs>
-          <w:tab w:val="left" w:pos="1035"/>
-        </w:tabs>
-        <w:ind w:left="644"/>
-        <w:rPr>
-          <w:i/>
-          <w:sz w:val="40"/>
-          <w:szCs w:val="40"/>
-          <w:u w:val="single"/>
-        </w:rPr>
-      </w:pPr>
-    </w:p>
-    <w:p>
-      <w:pPr>
-        <w:pStyle w:val="ListParagraph"/>
-        <w:tabs>
-          <w:tab w:val="left" w:pos="1035"/>
-        </w:tabs>
-        <w:ind w:left="644"/>
-        <w:rPr>
-          <w:i/>
-          <w:sz w:val="40"/>
-          <w:szCs w:val="40"/>
-          <w:u w:val="single"/>
-        </w:rPr>
-      </w:pPr>
-    </w:p>
-    <w:p>
-      <w:pPr>
-        <w:pStyle w:val="ListParagraph"/>
-        <w:tabs>
-          <w:tab w:val="left" w:pos="1035"/>
-        </w:tabs>
-        <w:ind w:left="644"/>
-        <w:rPr>
-          <w:i/>
-          <w:sz w:val="40"/>
-          <w:szCs w:val="40"/>
-          <w:u w:val="single"/>
-        </w:rPr>
-      </w:pPr>
-    </w:p>
-    <w:p>
-      <w:pPr>
-        <w:pStyle w:val="ListParagraph"/>
-        <w:tabs>
-          <w:tab w:val="left" w:pos="1035"/>
-        </w:tabs>
-        <w:ind w:left="644"/>
-        <w:rPr>
-          <w:i/>
-          <w:sz w:val="40"/>
-          <w:szCs w:val="40"/>
-          <w:u w:val="single"/>
-        </w:rPr>
-      </w:pPr>
-    </w:p>
-    <w:p>
-      <w:pPr>
-        <w:pStyle w:val="ListParagraph"/>
-        <w:tabs>
-          <w:tab w:val="left" w:pos="1035"/>
-        </w:tabs>
-        <w:ind w:left="644"/>
-        <w:rPr>
-          <w:i/>
-          <w:sz w:val="40"/>
-          <w:szCs w:val="40"/>
-          <w:u w:val="single"/>
-        </w:rPr>
-      </w:pPr>
-    </w:p>
-    <w:p>
-      <w:pPr>
-        <w:pStyle w:val="ListParagraph"/>
-        <w:tabs>
-          <w:tab w:val="left" w:pos="1035"/>
-        </w:tabs>
-        <w:ind w:left="644"/>
-        <w:rPr>
-          <w:i/>
-          <w:sz w:val="40"/>
-          <w:szCs w:val="40"/>
-          <w:u w:val="single"/>
-        </w:rPr>
-      </w:pPr>
-    </w:p>
-    <w:p>
-      <w:pPr>
-        <w:pStyle w:val="ListParagraph"/>
-        <w:tabs>
-          <w:tab w:val="left" w:pos="1035"/>
-        </w:tabs>
-        <w:ind w:left="644"/>
-        <w:rPr>
-          <w:i/>
-          <w:sz w:val="40"/>
-          <w:szCs w:val="40"/>
-          <w:u w:val="single"/>
-        </w:rPr>
-      </w:pPr>
-    </w:p>
-    <w:p>
-      <w:pPr>
-        <w:pStyle w:val="ListParagraph"/>
-        <w:tabs>
-          <w:tab w:val="left" w:pos="1035"/>
-        </w:tabs>
-        <w:ind w:left="644"/>
-        <w:rPr>
-          <w:i/>
-          <w:sz w:val="40"/>
-          <w:szCs w:val="40"/>
-          <w:u w:val="single"/>
-        </w:rPr>
-      </w:pPr>
-    </w:p>
-    <w:p>
-      <w:pPr>
-        <w:pStyle w:val="ListParagraph"/>
-        <w:tabs>
-          <w:tab w:val="left" w:pos="1035"/>
-        </w:tabs>
-        <w:ind w:left="644"/>
-        <w:rPr>
-          <w:i/>
-          <w:sz w:val="40"/>
-          <w:szCs w:val="40"/>
-          <w:u w:val="single"/>
-        </w:rPr>
-      </w:pPr>
+        <w:pStyle w:val="Title"/>
+        <w:jc w:val="center"/>
+        <w:rPr>
+          <w:u w:val="single"/>
+        </w:rPr>
+      </w:pPr>
+      <w:r>
+        <w:rPr>
+          <w:u w:val="single"/>
+        </w:rPr>
+        <w:t>Measurable Data</w:t>
+      </w:r>
+    </w:p>
+    <w:p>
+      <w:pPr>
+        <w:rPr>
+          <w:sz w:val="28"/>
+          <w:szCs w:val="28"/>
+        </w:rPr>
+      </w:pPr>
+    </w:p>
+    <w:p>
+      <w:pPr>
+        <w:rPr>
+          <w:sz w:val="28"/>
+          <w:szCs w:val="28"/>
+        </w:rPr>
+      </w:pPr>
+      <w:r>
+        <w:rPr>
+          <w:sz w:val="28"/>
+          <w:szCs w:val="28"/>
+        </w:rPr>
+        <w:t>In my opinion there are two types of measurable data in the software engineering process. Data involving the software itself and how it meets functional requirements and other design criteria, and ‘Admin’ data involving the development team and progress of the project itself.</w:t>
+      </w:r>
       <w:bookmarkStart w:id="0" w:name="_GoBack"/>
       <w:bookmarkEnd w:id="0"/>
     </w:p>
+    <w:p/>
+    <w:p>
+      <w:pPr>
+        <w:pStyle w:val="ListParagraph"/>
+        <w:tabs>
+          <w:tab w:val="left" w:pos="1035"/>
+        </w:tabs>
+        <w:ind w:left="644"/>
+        <w:rPr>
+          <w:sz w:val="28"/>
+          <w:szCs w:val="28"/>
+        </w:rPr>
+      </w:pPr>
+    </w:p>
+    <w:p>
+      <w:pPr>
+        <w:pStyle w:val="ListParagraph"/>
+        <w:tabs>
+          <w:tab w:val="left" w:pos="1035"/>
+        </w:tabs>
+        <w:ind w:left="644"/>
+        <w:rPr>
+          <w:sz w:val="28"/>
+          <w:szCs w:val="28"/>
+        </w:rPr>
+      </w:pPr>
+    </w:p>
+    <w:p>
+      <w:pPr>
+        <w:pStyle w:val="ListParagraph"/>
+        <w:tabs>
+          <w:tab w:val="left" w:pos="1035"/>
+        </w:tabs>
+        <w:ind w:left="644"/>
+        <w:rPr>
+          <w:sz w:val="28"/>
+          <w:szCs w:val="28"/>
+        </w:rPr>
+      </w:pPr>
+    </w:p>
+    <w:p>
+      <w:pPr>
+        <w:pStyle w:val="ListParagraph"/>
+        <w:tabs>
+          <w:tab w:val="left" w:pos="1035"/>
+        </w:tabs>
+        <w:ind w:left="644"/>
+        <w:rPr>
+          <w:sz w:val="28"/>
+          <w:szCs w:val="28"/>
+        </w:rPr>
+      </w:pPr>
+    </w:p>
+    <w:p>
+      <w:pPr>
+        <w:pStyle w:val="ListParagraph"/>
+        <w:tabs>
+          <w:tab w:val="left" w:pos="1035"/>
+        </w:tabs>
+        <w:ind w:left="644"/>
+        <w:rPr>
+          <w:sz w:val="28"/>
+          <w:szCs w:val="28"/>
+        </w:rPr>
+      </w:pPr>
+    </w:p>
+    <w:p>
+      <w:pPr>
+        <w:pStyle w:val="ListParagraph"/>
+        <w:tabs>
+          <w:tab w:val="left" w:pos="1035"/>
+        </w:tabs>
+        <w:ind w:left="644"/>
+        <w:rPr>
+          <w:sz w:val="28"/>
+          <w:szCs w:val="28"/>
+        </w:rPr>
+      </w:pPr>
+    </w:p>
+    <w:p>
+      <w:pPr>
+        <w:pStyle w:val="ListParagraph"/>
+        <w:tabs>
+          <w:tab w:val="left" w:pos="1035"/>
+        </w:tabs>
+        <w:ind w:left="644"/>
+        <w:rPr>
+          <w:sz w:val="28"/>
+          <w:szCs w:val="28"/>
+        </w:rPr>
+      </w:pPr>
+    </w:p>
+    <w:p>
+      <w:pPr>
+        <w:pStyle w:val="ListParagraph"/>
+        <w:tabs>
+          <w:tab w:val="left" w:pos="1035"/>
+        </w:tabs>
+        <w:ind w:left="644"/>
+        <w:rPr>
+          <w:sz w:val="28"/>
+          <w:szCs w:val="28"/>
+        </w:rPr>
+      </w:pPr>
+    </w:p>
+    <w:p>
+      <w:pPr>
+        <w:pStyle w:val="ListParagraph"/>
+        <w:tabs>
+          <w:tab w:val="left" w:pos="1035"/>
+        </w:tabs>
+        <w:ind w:left="644"/>
+        <w:rPr>
+          <w:sz w:val="28"/>
+          <w:szCs w:val="28"/>
+        </w:rPr>
+      </w:pPr>
+    </w:p>
+    <w:p>
+      <w:pPr>
+        <w:pStyle w:val="ListParagraph"/>
+        <w:tabs>
+          <w:tab w:val="left" w:pos="1035"/>
+        </w:tabs>
+        <w:ind w:left="644"/>
+        <w:rPr>
+          <w:sz w:val="28"/>
+          <w:szCs w:val="28"/>
+        </w:rPr>
+      </w:pPr>
+    </w:p>
+    <w:p>
+      <w:pPr>
+        <w:pStyle w:val="ListParagraph"/>
+        <w:tabs>
+          <w:tab w:val="left" w:pos="1035"/>
+        </w:tabs>
+        <w:ind w:left="644"/>
+        <w:rPr>
+          <w:sz w:val="28"/>
+          <w:szCs w:val="28"/>
+        </w:rPr>
+      </w:pPr>
+    </w:p>
+    <w:p>
+      <w:pPr>
+        <w:pStyle w:val="ListParagraph"/>
+        <w:tabs>
+          <w:tab w:val="left" w:pos="1035"/>
+        </w:tabs>
+        <w:ind w:left="644"/>
+        <w:rPr>
+          <w:sz w:val="28"/>
+          <w:szCs w:val="28"/>
+        </w:rPr>
+      </w:pPr>
+    </w:p>
+    <w:p>
+      <w:pPr>
+        <w:pStyle w:val="ListParagraph"/>
+        <w:tabs>
+          <w:tab w:val="left" w:pos="1035"/>
+        </w:tabs>
+        <w:ind w:left="644"/>
+        <w:rPr>
+          <w:sz w:val="28"/>
+          <w:szCs w:val="28"/>
+        </w:rPr>
+      </w:pPr>
+    </w:p>
+    <w:p>
+      <w:pPr>
+        <w:pStyle w:val="ListParagraph"/>
+        <w:tabs>
+          <w:tab w:val="left" w:pos="1035"/>
+        </w:tabs>
+        <w:ind w:left="644"/>
+        <w:rPr>
+          <w:sz w:val="28"/>
+          <w:szCs w:val="28"/>
+        </w:rPr>
+      </w:pPr>
+    </w:p>
+    <w:p>
+      <w:pPr>
+        <w:pStyle w:val="ListParagraph"/>
+        <w:tabs>
+          <w:tab w:val="left" w:pos="1035"/>
+        </w:tabs>
+        <w:ind w:left="644"/>
+        <w:rPr>
+          <w:sz w:val="28"/>
+          <w:szCs w:val="28"/>
+        </w:rPr>
+      </w:pPr>
+    </w:p>
+    <w:p>
+      <w:pPr>
+        <w:pStyle w:val="ListParagraph"/>
+        <w:tabs>
+          <w:tab w:val="left" w:pos="1035"/>
+        </w:tabs>
+        <w:ind w:left="644"/>
+        <w:rPr>
+          <w:sz w:val="28"/>
+          <w:szCs w:val="28"/>
+        </w:rPr>
+      </w:pPr>
+    </w:p>
+    <w:p>
+      <w:pPr>
+        <w:pStyle w:val="ListParagraph"/>
+        <w:tabs>
+          <w:tab w:val="left" w:pos="1035"/>
+        </w:tabs>
+        <w:ind w:left="644"/>
+        <w:rPr>
+          <w:sz w:val="28"/>
+          <w:szCs w:val="28"/>
+        </w:rPr>
+      </w:pPr>
+    </w:p>
+    <w:p>
+      <w:pPr>
+        <w:pStyle w:val="ListParagraph"/>
+        <w:tabs>
+          <w:tab w:val="left" w:pos="1035"/>
+        </w:tabs>
+        <w:ind w:left="644"/>
+        <w:rPr>
+          <w:sz w:val="28"/>
+          <w:szCs w:val="28"/>
+        </w:rPr>
+      </w:pPr>
+    </w:p>
+    <w:p>
+      <w:pPr>
+        <w:pStyle w:val="ListParagraph"/>
+        <w:tabs>
+          <w:tab w:val="left" w:pos="1035"/>
+        </w:tabs>
+        <w:ind w:left="644"/>
+        <w:rPr>
+          <w:sz w:val="28"/>
+          <w:szCs w:val="28"/>
+        </w:rPr>
+      </w:pPr>
+    </w:p>
+    <w:p>
+      <w:pPr>
+        <w:pStyle w:val="ListParagraph"/>
+        <w:tabs>
+          <w:tab w:val="left" w:pos="1035"/>
+        </w:tabs>
+        <w:ind w:left="644"/>
+        <w:rPr>
+          <w:sz w:val="28"/>
+          <w:szCs w:val="28"/>
+        </w:rPr>
+      </w:pPr>
+    </w:p>
     <w:p>
       <w:pPr>
         <w:pStyle w:val="Title"/>
@@ -932,108 +1528,30 @@
         <w:rPr>
           <w:u w:val="single"/>
         </w:rPr>
-        <w:lastRenderedPageBreak/>
-        <w:t>Introduction</w:t>
+        <w:t>Bibliography</w:t>
       </w:r>
     </w:p>
     <w:p/>
     <w:p>
       <w:pPr>
-        <w:rPr>
-          <w:sz w:val="28"/>
-          <w:szCs w:val="28"/>
-        </w:rPr>
-      </w:pPr>
-      <w:r>
-        <w:rPr>
-          <w:sz w:val="28"/>
-          <w:szCs w:val="28"/>
-        </w:rPr>
-        <w:t>Begin…</w:t>
-      </w:r>
-    </w:p>
-    <w:p>
-      <w:pPr>
-        <w:rPr>
-          <w:sz w:val="28"/>
-          <w:szCs w:val="28"/>
-        </w:rPr>
-      </w:pPr>
-    </w:p>
-    <w:p>
-      <w:pPr>
-        <w:rPr>
-          <w:sz w:val="28"/>
-          <w:szCs w:val="28"/>
-        </w:rPr>
-      </w:pPr>
-    </w:p>
-    <w:p>
-      <w:pPr>
-        <w:rPr>
-          <w:sz w:val="28"/>
-          <w:szCs w:val="28"/>
-        </w:rPr>
-      </w:pPr>
-    </w:p>
-    <w:p>
-      <w:pPr>
-        <w:pStyle w:val="ListParagraph"/>
-        <w:tabs>
-          <w:tab w:val="left" w:pos="1035"/>
-        </w:tabs>
-        <w:ind w:left="644"/>
-        <w:rPr>
-          <w:i/>
-          <w:sz w:val="40"/>
-          <w:szCs w:val="40"/>
-          <w:u w:val="single"/>
-        </w:rPr>
-      </w:pPr>
-    </w:p>
-    <w:p>
-      <w:pPr>
-        <w:pStyle w:val="ListParagraph"/>
-        <w:tabs>
-          <w:tab w:val="left" w:pos="1035"/>
-        </w:tabs>
-        <w:ind w:left="644"/>
-        <w:rPr>
-          <w:i/>
-          <w:sz w:val="40"/>
-          <w:szCs w:val="40"/>
-          <w:u w:val="single"/>
-        </w:rPr>
-      </w:pPr>
-    </w:p>
-    <w:p>
-      <w:pPr>
-        <w:pStyle w:val="ListParagraph"/>
-        <w:tabs>
-          <w:tab w:val="left" w:pos="1035"/>
-        </w:tabs>
-        <w:ind w:left="644"/>
-        <w:rPr>
-          <w:i/>
-          <w:sz w:val="40"/>
-          <w:szCs w:val="40"/>
-          <w:u w:val="single"/>
-        </w:rPr>
-      </w:pPr>
-    </w:p>
-    <w:p>
-      <w:pPr>
-        <w:pStyle w:val="ListParagraph"/>
-        <w:tabs>
-          <w:tab w:val="left" w:pos="1035"/>
-        </w:tabs>
-        <w:ind w:left="644"/>
-        <w:rPr>
-          <w:sz w:val="28"/>
-          <w:szCs w:val="28"/>
-        </w:rPr>
-      </w:pPr>
-    </w:p>
+        <w:pStyle w:val="Title"/>
+        <w:rPr>
+          <w:sz w:val="28"/>
+          <w:szCs w:val="28"/>
+        </w:rPr>
+      </w:pPr>
+      <w:hyperlink r:id="rId5" w:history="1">
+        <w:r>
+          <w:rPr>
+            <w:rStyle w:val="Hyperlink"/>
+            <w:sz w:val="28"/>
+            <w:szCs w:val="28"/>
+          </w:rPr>
+          <w:t>http://www.cs.umd.edu/~mvz/mswe609/book/chapter3.pdf</w:t>
+        </w:r>
+      </w:hyperlink>
+    </w:p>
+    <w:p/>
     <w:sectPr>
       <w:pgSz w:w="11906" w:h="16838"/>
       <w:pgMar w:top="1440" w:right="1440" w:bottom="1440" w:left="1440" w:header="708" w:footer="708" w:gutter="0"/>
@@ -1701,6 +2219,29 @@
       <w:contextualSpacing/>
     </w:pPr>
   </w:style>
+  <w:style w:type="character" w:styleId="Hyperlink">
+    <w:name w:val="Hyperlink"/>
+    <w:basedOn w:val="DefaultParagraphFont"/>
+    <w:uiPriority w:val="99"/>
+    <w:unhideWhenUsed/>
+    <w:rsid w:val="007B7C70"/>
+    <w:rPr>
+      <w:color w:val="0563C1" w:themeColor="hyperlink"/>
+      <w:u w:val="single"/>
+    </w:rPr>
+  </w:style>
+  <w:style w:type="character" w:styleId="UnresolvedMention">
+    <w:name w:val="Unresolved Mention"/>
+    <w:basedOn w:val="DefaultParagraphFont"/>
+    <w:uiPriority w:val="99"/>
+    <w:semiHidden/>
+    <w:unhideWhenUsed/>
+    <w:rsid w:val="007B7C70"/>
+    <w:rPr>
+      <w:color w:val="808080"/>
+      <w:shd w:val="clear" w:color="auto" w:fill="E6E6E6"/>
+    </w:rPr>
+  </w:style>
 </w:styles>
 </file>
 

</xml_diff>

<commit_message>
done comp and algo
</commit_message>
<xml_diff>
--- a/Report.docx
+++ b/Report.docx
@@ -663,7 +663,7 @@
           <w:sz w:val="28"/>
           <w:szCs w:val="28"/>
         </w:rPr>
-        <w:t xml:space="preserve">consider the ways in which the software engineering process can be measured and </w:t>
+        <w:t>consider the ways in which the software engineering process can be measured and assessed</w:t>
       </w:r>
       <w:r>
         <w:rPr>
@@ -672,15 +672,6 @@
           <w:sz w:val="28"/>
           <w:szCs w:val="28"/>
         </w:rPr>
-        <w:t>assessed</w:t>
-      </w:r>
-      <w:r>
-        <w:rPr>
-          <w:rFonts w:cstheme="minorHAnsi"/>
-          <w:color w:val="000000" w:themeColor="text1"/>
-          <w:sz w:val="28"/>
-          <w:szCs w:val="28"/>
-        </w:rPr>
         <w:t xml:space="preserve"> in terms of measurable data, </w:t>
       </w:r>
       <w:r>
@@ -690,7 +681,7 @@
           <w:sz w:val="28"/>
           <w:szCs w:val="28"/>
         </w:rPr>
-        <w:t xml:space="preserve">an overview of the </w:t>
+        <w:t>an overview of the computational platforms available to perform this work, the algorithmic approaches available</w:t>
       </w:r>
       <w:r>
         <w:rPr>
@@ -699,7 +690,7 @@
           <w:sz w:val="28"/>
           <w:szCs w:val="28"/>
         </w:rPr>
-        <w:t>computational</w:t>
+        <w:t xml:space="preserve"> </w:t>
       </w:r>
       <w:r>
         <w:rPr>
@@ -708,7 +699,7 @@
           <w:sz w:val="28"/>
           <w:szCs w:val="28"/>
         </w:rPr>
-        <w:t xml:space="preserve"> platforms available to perform this work, the algorithmic </w:t>
+        <w:t>and</w:t>
       </w:r>
       <w:r>
         <w:rPr>
@@ -717,7 +708,7 @@
           <w:sz w:val="28"/>
           <w:szCs w:val="28"/>
         </w:rPr>
-        <w:t>approaches</w:t>
+        <w:t xml:space="preserve"> </w:t>
       </w:r>
       <w:r>
         <w:rPr>
@@ -726,7 +717,7 @@
           <w:sz w:val="28"/>
           <w:szCs w:val="28"/>
         </w:rPr>
-        <w:t xml:space="preserve"> available</w:t>
+        <w:t xml:space="preserve">my opinion on </w:t>
       </w:r>
       <w:r>
         <w:rPr>
@@ -735,7 +726,7 @@
           <w:sz w:val="28"/>
           <w:szCs w:val="28"/>
         </w:rPr>
-        <w:t xml:space="preserve"> </w:t>
+        <w:t xml:space="preserve">the ethics concerns that </w:t>
       </w:r>
       <w:r>
         <w:rPr>
@@ -744,7 +735,7 @@
           <w:sz w:val="28"/>
           <w:szCs w:val="28"/>
         </w:rPr>
-        <w:t>and</w:t>
+        <w:t>are</w:t>
       </w:r>
       <w:r>
         <w:rPr>
@@ -753,7 +744,7 @@
           <w:sz w:val="28"/>
           <w:szCs w:val="28"/>
         </w:rPr>
-        <w:t xml:space="preserve"> </w:t>
+        <w:t xml:space="preserve"> involved with this kind of measurement</w:t>
       </w:r>
       <w:r>
         <w:rPr>
@@ -762,42 +753,6 @@
           <w:sz w:val="28"/>
           <w:szCs w:val="28"/>
         </w:rPr>
-        <w:t xml:space="preserve">my opinion on </w:t>
-      </w:r>
-      <w:r>
-        <w:rPr>
-          <w:rFonts w:cstheme="minorHAnsi"/>
-          <w:color w:val="000000"/>
-          <w:sz w:val="28"/>
-          <w:szCs w:val="28"/>
-        </w:rPr>
-        <w:t xml:space="preserve">the ethics concerns that </w:t>
-      </w:r>
-      <w:r>
-        <w:rPr>
-          <w:rFonts w:cstheme="minorHAnsi"/>
-          <w:color w:val="000000"/>
-          <w:sz w:val="28"/>
-          <w:szCs w:val="28"/>
-        </w:rPr>
-        <w:t>are</w:t>
-      </w:r>
-      <w:r>
-        <w:rPr>
-          <w:rFonts w:cstheme="minorHAnsi"/>
-          <w:color w:val="000000"/>
-          <w:sz w:val="28"/>
-          <w:szCs w:val="28"/>
-        </w:rPr>
-        <w:t xml:space="preserve"> involved with this kind of measurement</w:t>
-      </w:r>
-      <w:r>
-        <w:rPr>
-          <w:rFonts w:cstheme="minorHAnsi"/>
-          <w:color w:val="000000"/>
-          <w:sz w:val="28"/>
-          <w:szCs w:val="28"/>
-        </w:rPr>
         <w:t>.</w:t>
       </w:r>
     </w:p>
@@ -925,8 +880,6 @@
         </w:rPr>
         <w:t>help or adjust teams/developers to improve productivity</w:t>
       </w:r>
-      <w:bookmarkStart w:id="0" w:name="_GoBack"/>
-      <w:bookmarkEnd w:id="0"/>
       <w:r>
         <w:rPr>
           <w:rFonts w:cstheme="minorHAnsi"/>
@@ -1230,21 +1183,7 @@
           <w:sz w:val="28"/>
           <w:szCs w:val="28"/>
         </w:rPr>
-        <w:t>fed back to all parties, e.g., developers, managers</w:t>
-      </w:r>
-      <w:r>
-        <w:rPr>
-          <w:sz w:val="28"/>
-          <w:szCs w:val="28"/>
-        </w:rPr>
-        <w:t xml:space="preserve"> and</w:t>
-      </w:r>
-      <w:r>
-        <w:rPr>
-          <w:sz w:val="28"/>
-          <w:szCs w:val="28"/>
-        </w:rPr>
-        <w:t xml:space="preserve"> customers</w:t>
+        <w:t>fed back to all parties, e.g., developers, managers and customers</w:t>
       </w:r>
       <w:r>
         <w:rPr>
@@ -1642,17 +1581,7 @@
           <w:szCs w:val="28"/>
           <w:shd w:val="clear" w:color="auto" w:fill="FFFFFF"/>
         </w:rPr>
-        <w:t xml:space="preserve">can easily check the </w:t>
-      </w:r>
-      <w:r>
-        <w:rPr>
-          <w:rFonts w:cstheme="minorHAnsi"/>
-          <w:color w:val="000000" w:themeColor="text1"/>
-          <w:sz w:val="28"/>
-          <w:szCs w:val="28"/>
-          <w:shd w:val="clear" w:color="auto" w:fill="FFFFFF"/>
-        </w:rPr>
-        <w:t>status</w:t>
+        <w:t>can easily check the status</w:t>
       </w:r>
       <w:r>
         <w:rPr>
@@ -1881,15 +1810,13 @@
         </w:rPr>
         <w:t xml:space="preserve"> if there is a high level of uncertainty with the scope of the project, Earned business Value is much less </w:t>
       </w:r>
-      <w:proofErr w:type="spellStart"/>
-      <w:r>
-        <w:rPr>
-          <w:sz w:val="28"/>
-          <w:szCs w:val="28"/>
-        </w:rPr>
-        <w:t>usefull</w:t>
-      </w:r>
-      <w:proofErr w:type="spellEnd"/>
+      <w:r>
+        <w:rPr>
+          <w:sz w:val="28"/>
+          <w:szCs w:val="28"/>
+        </w:rPr>
+        <w:t>useful</w:t>
+      </w:r>
       <w:r>
         <w:rPr>
           <w:sz w:val="28"/>
@@ -1966,39 +1893,6 @@
           <w:tab w:val="left" w:pos="1035"/>
         </w:tabs>
         <w:ind w:left="644"/>
-        <w:rPr>
-          <w:sz w:val="28"/>
-          <w:szCs w:val="28"/>
-        </w:rPr>
-      </w:pPr>
-    </w:p>
-    <w:p>
-      <w:pPr>
-        <w:tabs>
-          <w:tab w:val="left" w:pos="1035"/>
-        </w:tabs>
-        <w:rPr>
-          <w:sz w:val="28"/>
-          <w:szCs w:val="28"/>
-        </w:rPr>
-      </w:pPr>
-    </w:p>
-    <w:p>
-      <w:pPr>
-        <w:tabs>
-          <w:tab w:val="left" w:pos="1035"/>
-        </w:tabs>
-        <w:rPr>
-          <w:sz w:val="28"/>
-          <w:szCs w:val="28"/>
-        </w:rPr>
-      </w:pPr>
-    </w:p>
-    <w:p>
-      <w:pPr>
-        <w:tabs>
-          <w:tab w:val="left" w:pos="1035"/>
-        </w:tabs>
         <w:rPr>
           <w:sz w:val="28"/>
           <w:szCs w:val="28"/>
@@ -2160,6 +2054,745 @@
         <w:rPr>
           <w:u w:val="single"/>
         </w:rPr>
+        <w:lastRenderedPageBreak/>
+        <w:t>Computational Platforms</w:t>
+      </w:r>
+    </w:p>
+    <w:p/>
+    <w:p>
+      <w:pPr>
+        <w:rPr>
+          <w:sz w:val="28"/>
+          <w:szCs w:val="28"/>
+        </w:rPr>
+      </w:pPr>
+      <w:r>
+        <w:rPr>
+          <w:sz w:val="28"/>
+          <w:szCs w:val="28"/>
+        </w:rPr>
+        <w:t>We now have an idea of some of the different types of measurable data we can collect but what we don’t know is how this data is collected. In this section, we will talk about some of the different computational platforms that are available to us that help us collect this data.</w:t>
+      </w:r>
+    </w:p>
+    <w:p>
+      <w:pPr>
+        <w:rPr>
+          <w:sz w:val="28"/>
+          <w:szCs w:val="28"/>
+        </w:rPr>
+      </w:pPr>
+      <w:r>
+        <w:rPr>
+          <w:sz w:val="28"/>
+          <w:szCs w:val="28"/>
+        </w:rPr>
+        <w:t xml:space="preserve">As there are so much different types of data that can be collected, understandably there are many different platforms available to us with much different functionality. This may also be </w:t>
+      </w:r>
+      <w:proofErr w:type="gramStart"/>
+      <w:r>
+        <w:rPr>
+          <w:sz w:val="28"/>
+          <w:szCs w:val="28"/>
+        </w:rPr>
+        <w:t>due to the fact that</w:t>
+      </w:r>
+      <w:proofErr w:type="gramEnd"/>
+      <w:r>
+        <w:rPr>
+          <w:sz w:val="28"/>
+          <w:szCs w:val="28"/>
+        </w:rPr>
+        <w:t xml:space="preserve"> it is almost impossible to perfectly measure and asses the software engineering process and definitely impossible for there to be a platform that suits all development environments.</w:t>
+      </w:r>
+    </w:p>
+    <w:p>
+      <w:pPr>
+        <w:rPr>
+          <w:sz w:val="28"/>
+          <w:szCs w:val="28"/>
+        </w:rPr>
+      </w:pPr>
+      <w:r>
+        <w:rPr>
+          <w:sz w:val="28"/>
+          <w:szCs w:val="28"/>
+        </w:rPr>
+        <w:t xml:space="preserve">When it comes to testing, many IDE’s and languages have their own platforms for testing their code. As explained above, unit testing is a crucial part of the development process as it collects valuable data about if the program is running correctly as planned. The platform I know best is Junit. Junit is an open source testing framework for the java programming language. I have used Junit extensively in the last two years for multiple modules and have found it incredibly useful and necessary. Junit makes it easy to write and run tests and </w:t>
+      </w:r>
+      <w:proofErr w:type="gramStart"/>
+      <w:r>
+        <w:rPr>
+          <w:sz w:val="28"/>
+          <w:szCs w:val="28"/>
+        </w:rPr>
+        <w:t>it’s</w:t>
+      </w:r>
+      <w:proofErr w:type="gramEnd"/>
+      <w:r>
+        <w:rPr>
+          <w:sz w:val="28"/>
+          <w:szCs w:val="28"/>
+        </w:rPr>
+        <w:t xml:space="preserve"> graphical user interface (GUI) makes interpreting the results even easier. The ability to run multiple tests at once and its simplicity makes it easy to locate and fix bugs which is a crucial and unavoidable part of the software development process </w:t>
+      </w:r>
+    </w:p>
+    <w:p>
+      <w:pPr>
+        <w:rPr>
+          <w:sz w:val="28"/>
+          <w:szCs w:val="28"/>
+        </w:rPr>
+      </w:pPr>
+      <w:r>
+        <w:rPr>
+          <w:sz w:val="28"/>
+          <w:szCs w:val="28"/>
+        </w:rPr>
+        <w:t>The most common computational platform that collects data on the software development process that nearly every developer uses or has used is</w:t>
+      </w:r>
+      <w:r>
+        <w:rPr>
+          <w:sz w:val="28"/>
+          <w:szCs w:val="28"/>
+        </w:rPr>
+        <w:t xml:space="preserve"> Git</w:t>
+      </w:r>
+      <w:r>
+        <w:rPr>
+          <w:sz w:val="28"/>
+          <w:szCs w:val="28"/>
+        </w:rPr>
+        <w:t>.</w:t>
+      </w:r>
+    </w:p>
+    <w:p>
+      <w:pPr>
+        <w:rPr>
+          <w:sz w:val="28"/>
+          <w:szCs w:val="28"/>
+        </w:rPr>
+      </w:pPr>
+      <w:r>
+        <w:rPr>
+          <w:sz w:val="28"/>
+          <w:szCs w:val="28"/>
+        </w:rPr>
+        <w:t>Git is another tool that have become very familiar with over the last year or two and is now a part of my everyday college life.</w:t>
+      </w:r>
+      <w:r>
+        <w:rPr>
+          <w:sz w:val="28"/>
+          <w:szCs w:val="28"/>
+        </w:rPr>
+        <w:t xml:space="preserve"> Git is an open source version control system started by Linus Torvald (founder of Linux). It helps developers manage and store revisions of projects. It is most commonly used for code, but it can also be used many other things, like this report! Git is an easy way to track a developer as it tells you how many lines of code they have written or how many commits they have made. A manager of a project can easily look at the repository and see who did what and how much each person did, which may not always be a fair reflection of how hard a software developer has worked. Git’s primary function is not to measure and assess the software </w:t>
+      </w:r>
+      <w:r>
+        <w:rPr>
+          <w:sz w:val="28"/>
+          <w:szCs w:val="28"/>
+        </w:rPr>
+        <w:lastRenderedPageBreak/>
+        <w:t>development process, but these features are part of it and can be very useful in measuring and assessing the process.</w:t>
+      </w:r>
+    </w:p>
+    <w:p>
+      <w:pPr>
+        <w:rPr>
+          <w:sz w:val="28"/>
+          <w:szCs w:val="28"/>
+        </w:rPr>
+      </w:pPr>
+      <w:r>
+        <w:rPr>
+          <w:sz w:val="28"/>
+          <w:szCs w:val="28"/>
+        </w:rPr>
+        <w:t xml:space="preserve">Finally, the last </w:t>
+      </w:r>
+      <w:r>
+        <w:rPr>
+          <w:sz w:val="28"/>
+          <w:szCs w:val="28"/>
+        </w:rPr>
+        <w:t xml:space="preserve">computational </w:t>
+      </w:r>
+      <w:r>
+        <w:rPr>
+          <w:sz w:val="28"/>
+          <w:szCs w:val="28"/>
+        </w:rPr>
+        <w:t>platform I want to talk abo</w:t>
+      </w:r>
+      <w:r>
+        <w:rPr>
+          <w:sz w:val="28"/>
+          <w:szCs w:val="28"/>
+        </w:rPr>
+        <w:t>ut is cloud analytics.</w:t>
+      </w:r>
+    </w:p>
+    <w:p>
+      <w:pPr>
+        <w:rPr>
+          <w:rFonts w:cstheme="minorHAnsi"/>
+          <w:sz w:val="28"/>
+          <w:szCs w:val="28"/>
+          <w:shd w:val="clear" w:color="auto" w:fill="FFFFFF"/>
+        </w:rPr>
+      </w:pPr>
+      <w:r>
+        <w:rPr>
+          <w:sz w:val="28"/>
+          <w:szCs w:val="28"/>
+        </w:rPr>
+        <w:t>We know there are many ways to collect data in the software engineering process, but how do we analyse it? Cloud analytics is one way of doing so. “</w:t>
+      </w:r>
+      <w:r>
+        <w:rPr>
+          <w:rFonts w:cstheme="minorHAnsi"/>
+          <w:sz w:val="28"/>
+          <w:szCs w:val="28"/>
+          <w:shd w:val="clear" w:color="auto" w:fill="FFFFFF"/>
+        </w:rPr>
+        <w:t>Cloud analytics is primarily a cloud-enabled solution that allows an organization or individual to perform analysis or intelligence procedures</w:t>
+      </w:r>
+      <w:r>
+        <w:rPr>
+          <w:rFonts w:cstheme="minorHAnsi"/>
+          <w:sz w:val="28"/>
+          <w:szCs w:val="28"/>
+          <w:shd w:val="clear" w:color="auto" w:fill="FFFFFF"/>
+        </w:rPr>
+        <w:t xml:space="preserve">” It is also known as “software as a service” or SaaS. It provides this analysis through cloud data warehouses where huge amount of data can be stored. It works like normal data analytics but integrates the service model of cloud computing. It can also </w:t>
+      </w:r>
+      <w:proofErr w:type="gramStart"/>
+      <w:r>
+        <w:rPr>
+          <w:rFonts w:cstheme="minorHAnsi"/>
+          <w:sz w:val="28"/>
+          <w:szCs w:val="28"/>
+          <w:shd w:val="clear" w:color="auto" w:fill="FFFFFF"/>
+        </w:rPr>
+        <w:t>be seen as</w:t>
+      </w:r>
+      <w:proofErr w:type="gramEnd"/>
+      <w:r>
+        <w:rPr>
+          <w:rFonts w:cstheme="minorHAnsi"/>
+          <w:sz w:val="28"/>
+          <w:szCs w:val="28"/>
+          <w:shd w:val="clear" w:color="auto" w:fill="FFFFFF"/>
+        </w:rPr>
+        <w:t xml:space="preserve"> a platform to where software engineers can get the data for their own programs which run their own analytics. </w:t>
+      </w:r>
+    </w:p>
+    <w:p>
+      <w:pPr>
+        <w:rPr>
+          <w:sz w:val="28"/>
+          <w:szCs w:val="28"/>
+        </w:rPr>
+      </w:pPr>
+      <w:r>
+        <w:rPr>
+          <w:sz w:val="28"/>
+          <w:szCs w:val="28"/>
+        </w:rPr>
+        <w:t xml:space="preserve">These three different platforms for measuring and analysing data as you can see are very different but all useful in their own way. I choose these three to help emphasise that there is no platform that suits all and does everything. These are just a few examples out of hundreds of platforms available to us, whether they be free or open source, or offer their services as a subscription service. </w:t>
+      </w:r>
+    </w:p>
+    <w:p>
+      <w:pPr>
+        <w:rPr>
+          <w:sz w:val="28"/>
+          <w:szCs w:val="28"/>
+        </w:rPr>
+      </w:pPr>
+    </w:p>
+    <w:p>
+      <w:pPr>
+        <w:rPr>
+          <w:sz w:val="28"/>
+          <w:szCs w:val="28"/>
+        </w:rPr>
+      </w:pPr>
+    </w:p>
+    <w:p/>
+    <w:p/>
+    <w:p/>
+    <w:p/>
+    <w:p/>
+    <w:p/>
+    <w:p/>
+    <w:p/>
+    <w:p/>
+    <w:p/>
+    <w:p/>
+    <w:p/>
+    <w:p>
+      <w:pPr>
+        <w:pStyle w:val="Title"/>
+        <w:jc w:val="center"/>
+        <w:rPr>
+          <w:u w:val="single"/>
+        </w:rPr>
+      </w:pPr>
+      <w:r>
+        <w:rPr>
+          <w:u w:val="single"/>
+        </w:rPr>
+        <w:lastRenderedPageBreak/>
+        <w:t>Algorithms</w:t>
+      </w:r>
+    </w:p>
+    <w:p/>
+    <w:p>
+      <w:pPr>
+        <w:rPr>
+          <w:sz w:val="28"/>
+          <w:szCs w:val="28"/>
+        </w:rPr>
+      </w:pPr>
+      <w:r>
+        <w:rPr>
+          <w:sz w:val="28"/>
+          <w:szCs w:val="28"/>
+        </w:rPr>
+        <w:t xml:space="preserve">Collecting </w:t>
+      </w:r>
+      <w:r>
+        <w:rPr>
+          <w:sz w:val="28"/>
+          <w:szCs w:val="28"/>
+        </w:rPr>
+        <w:t xml:space="preserve">data from the software engineering process is the easy part of evaluating a software engineer or product etc. The hard part is </w:t>
+      </w:r>
+      <w:proofErr w:type="gramStart"/>
+      <w:r>
+        <w:rPr>
+          <w:sz w:val="28"/>
+          <w:szCs w:val="28"/>
+        </w:rPr>
+        <w:t>actually knowing</w:t>
+      </w:r>
+      <w:proofErr w:type="gramEnd"/>
+      <w:r>
+        <w:rPr>
+          <w:sz w:val="28"/>
+          <w:szCs w:val="28"/>
+        </w:rPr>
+        <w:t xml:space="preserve"> what to do with the data or understanding what the data tells us. Thankfully</w:t>
+      </w:r>
+      <w:r>
+        <w:rPr>
+          <w:sz w:val="28"/>
+          <w:szCs w:val="28"/>
+        </w:rPr>
+        <w:t xml:space="preserve"> machine learning and</w:t>
+      </w:r>
+      <w:r>
+        <w:rPr>
+          <w:sz w:val="28"/>
+          <w:szCs w:val="28"/>
+        </w:rPr>
+        <w:t xml:space="preserve"> algorithms are here to help. </w:t>
+      </w:r>
+    </w:p>
+    <w:p>
+      <w:pPr>
+        <w:rPr>
+          <w:sz w:val="28"/>
+          <w:szCs w:val="28"/>
+        </w:rPr>
+      </w:pPr>
+      <w:r>
+        <w:rPr>
+          <w:sz w:val="28"/>
+          <w:szCs w:val="28"/>
+        </w:rPr>
+        <w:t>Data mining is a process which refers to extracting or “mining” useful information from large amounts of data. Data mining algorithms are used on large amounts of data to discover patters or make important observations that may affect future decisions, or in this case, help assess a software engineering process.</w:t>
+      </w:r>
+    </w:p>
+    <w:p>
+      <w:pPr>
+        <w:rPr>
+          <w:sz w:val="28"/>
+          <w:szCs w:val="28"/>
+        </w:rPr>
+      </w:pPr>
+      <w:r>
+        <w:rPr>
+          <w:sz w:val="28"/>
+          <w:szCs w:val="28"/>
+        </w:rPr>
+        <w:t xml:space="preserve">Data mining uses various algorithms to help collect </w:t>
+      </w:r>
+      <w:r>
+        <w:rPr>
+          <w:sz w:val="28"/>
+          <w:szCs w:val="28"/>
+        </w:rPr>
+        <w:t>useful information from large amounts of data. Some of these algorithms or techniques are clustering, neural networks and decision trees.</w:t>
+      </w:r>
+    </w:p>
+    <w:p>
+      <w:pPr>
+        <w:rPr>
+          <w:sz w:val="28"/>
+          <w:szCs w:val="28"/>
+        </w:rPr>
+      </w:pPr>
+    </w:p>
+    <w:p>
+      <w:pPr>
+        <w:pStyle w:val="Heading1"/>
+      </w:pPr>
+      <w:r>
+        <w:t>Clustering</w:t>
+      </w:r>
+    </w:p>
+    <w:p>
+      <w:pPr>
+        <w:rPr>
+          <w:sz w:val="28"/>
+          <w:szCs w:val="28"/>
+        </w:rPr>
+      </w:pPr>
+      <w:r>
+        <w:rPr>
+          <w:sz w:val="28"/>
+          <w:szCs w:val="28"/>
+        </w:rPr>
+        <w:t>Clustering is the process of identification of similar classes of objects. The clustering techniques are used to identify dense and sparse regions in object space and can discover the overall distribution pattern and correlations among data</w:t>
+      </w:r>
+      <w:r>
+        <w:rPr>
+          <w:sz w:val="28"/>
+          <w:szCs w:val="28"/>
+        </w:rPr>
+        <w:t>.</w:t>
+      </w:r>
+    </w:p>
+    <w:p>
+      <w:pPr>
+        <w:rPr>
+          <w:sz w:val="28"/>
+          <w:szCs w:val="28"/>
+        </w:rPr>
+      </w:pPr>
+    </w:p>
+    <w:p>
+      <w:pPr>
+        <w:pStyle w:val="Heading1"/>
+      </w:pPr>
+      <w:r>
+        <w:t>Neural Networks</w:t>
+      </w:r>
+    </w:p>
+    <w:p>
+      <w:pPr>
+        <w:rPr>
+          <w:sz w:val="28"/>
+          <w:szCs w:val="28"/>
+        </w:rPr>
+      </w:pPr>
+      <w:r>
+        <w:rPr>
+          <w:sz w:val="28"/>
+          <w:szCs w:val="28"/>
+        </w:rPr>
+        <w:t>Neural networks have the power to find patterns or trends in complicated and imprecise data that no human or other computer techniques can find. Neural networks are incredibly useful for forecasting needs because of their ability to find trends and patters. For this reason, neural networks are one of the main algorithms involved in computational intelligence.</w:t>
+      </w:r>
+    </w:p>
+    <w:p>
+      <w:pPr>
+        <w:rPr>
+          <w:sz w:val="28"/>
+          <w:szCs w:val="28"/>
+        </w:rPr>
+      </w:pPr>
+    </w:p>
+    <w:p>
+      <w:pPr>
+        <w:pStyle w:val="Heading1"/>
+      </w:pPr>
+      <w:r>
+        <w:t>Decision Trees</w:t>
+      </w:r>
+    </w:p>
+    <w:p>
+      <w:pPr>
+        <w:rPr>
+          <w:sz w:val="28"/>
+          <w:szCs w:val="28"/>
+        </w:rPr>
+      </w:pPr>
+      <w:r>
+        <w:rPr>
+          <w:sz w:val="28"/>
+          <w:szCs w:val="28"/>
+        </w:rPr>
+        <w:t xml:space="preserve">A decision tree is a tree in which each branch node represents a choice between </w:t>
+      </w:r>
+      <w:proofErr w:type="gramStart"/>
+      <w:r>
+        <w:rPr>
+          <w:sz w:val="28"/>
+          <w:szCs w:val="28"/>
+        </w:rPr>
+        <w:t>a number of</w:t>
+      </w:r>
+      <w:proofErr w:type="gramEnd"/>
+      <w:r>
+        <w:rPr>
+          <w:sz w:val="28"/>
+          <w:szCs w:val="28"/>
+        </w:rPr>
+        <w:t xml:space="preserve"> alternatives, and each leaf node represents a decision</w:t>
+      </w:r>
+      <w:r>
+        <w:rPr>
+          <w:sz w:val="28"/>
+          <w:szCs w:val="28"/>
+        </w:rPr>
+        <w:t>.</w:t>
+      </w:r>
+      <w:r>
+        <w:rPr>
+          <w:sz w:val="28"/>
+          <w:szCs w:val="28"/>
+        </w:rPr>
+        <w:t xml:space="preserve"> It is called a decision tree as it looks like a tree structure which represents </w:t>
+      </w:r>
+      <w:r>
+        <w:rPr>
+          <w:sz w:val="28"/>
+          <w:szCs w:val="28"/>
+        </w:rPr>
+        <w:lastRenderedPageBreak/>
+        <w:t xml:space="preserve">decisions. </w:t>
+      </w:r>
+      <w:r>
+        <w:rPr>
+          <w:sz w:val="28"/>
+          <w:szCs w:val="28"/>
+        </w:rPr>
+        <w:t>These decisions generate rules for the classification data. Various tools are used in constructing a decision tree.</w:t>
+      </w:r>
+      <w:r>
+        <w:rPr>
+          <w:sz w:val="28"/>
+          <w:szCs w:val="28"/>
+        </w:rPr>
+        <w:t xml:space="preserve"> </w:t>
+      </w:r>
+      <w:r>
+        <w:rPr>
+          <w:sz w:val="28"/>
+          <w:szCs w:val="28"/>
+        </w:rPr>
+        <w:t xml:space="preserve">Decision tree learning is one of the most </w:t>
+      </w:r>
+      <w:r>
+        <w:rPr>
+          <w:sz w:val="28"/>
+          <w:szCs w:val="28"/>
+        </w:rPr>
+        <w:t>popular</w:t>
+      </w:r>
+      <w:r>
+        <w:rPr>
+          <w:sz w:val="28"/>
+          <w:szCs w:val="28"/>
+        </w:rPr>
+        <w:t xml:space="preserve"> and practical methods for inductive inference.</w:t>
+      </w:r>
+    </w:p>
+    <w:p>
+      <w:pPr>
+        <w:rPr>
+          <w:sz w:val="28"/>
+          <w:szCs w:val="28"/>
+        </w:rPr>
+      </w:pPr>
+    </w:p>
+    <w:p/>
+    <w:p/>
+    <w:p/>
+    <w:p/>
+    <w:p/>
+    <w:p/>
+    <w:p/>
+    <w:p/>
+    <w:p/>
+    <w:p/>
+    <w:p>
+      <w:pPr>
+        <w:tabs>
+          <w:tab w:val="left" w:pos="1035"/>
+        </w:tabs>
+        <w:rPr>
+          <w:sz w:val="28"/>
+          <w:szCs w:val="28"/>
+        </w:rPr>
+      </w:pPr>
+    </w:p>
+    <w:p>
+      <w:pPr>
+        <w:tabs>
+          <w:tab w:val="left" w:pos="1035"/>
+        </w:tabs>
+        <w:rPr>
+          <w:sz w:val="28"/>
+          <w:szCs w:val="28"/>
+        </w:rPr>
+      </w:pPr>
+    </w:p>
+    <w:p>
+      <w:pPr>
+        <w:tabs>
+          <w:tab w:val="left" w:pos="1035"/>
+        </w:tabs>
+        <w:rPr>
+          <w:sz w:val="28"/>
+          <w:szCs w:val="28"/>
+        </w:rPr>
+      </w:pPr>
+    </w:p>
+    <w:p>
+      <w:pPr>
+        <w:tabs>
+          <w:tab w:val="left" w:pos="1035"/>
+        </w:tabs>
+        <w:rPr>
+          <w:sz w:val="28"/>
+          <w:szCs w:val="28"/>
+        </w:rPr>
+      </w:pPr>
+    </w:p>
+    <w:p>
+      <w:pPr>
+        <w:tabs>
+          <w:tab w:val="left" w:pos="1035"/>
+        </w:tabs>
+        <w:rPr>
+          <w:sz w:val="28"/>
+          <w:szCs w:val="28"/>
+        </w:rPr>
+      </w:pPr>
+    </w:p>
+    <w:p>
+      <w:pPr>
+        <w:tabs>
+          <w:tab w:val="left" w:pos="1035"/>
+        </w:tabs>
+        <w:rPr>
+          <w:sz w:val="28"/>
+          <w:szCs w:val="28"/>
+        </w:rPr>
+      </w:pPr>
+    </w:p>
+    <w:p>
+      <w:pPr>
+        <w:tabs>
+          <w:tab w:val="left" w:pos="1035"/>
+        </w:tabs>
+        <w:rPr>
+          <w:sz w:val="28"/>
+          <w:szCs w:val="28"/>
+        </w:rPr>
+      </w:pPr>
+    </w:p>
+    <w:p>
+      <w:pPr>
+        <w:tabs>
+          <w:tab w:val="left" w:pos="1035"/>
+        </w:tabs>
+        <w:rPr>
+          <w:sz w:val="28"/>
+          <w:szCs w:val="28"/>
+        </w:rPr>
+      </w:pPr>
+    </w:p>
+    <w:p>
+      <w:pPr>
+        <w:tabs>
+          <w:tab w:val="left" w:pos="1035"/>
+        </w:tabs>
+        <w:rPr>
+          <w:sz w:val="28"/>
+          <w:szCs w:val="28"/>
+        </w:rPr>
+      </w:pPr>
+    </w:p>
+    <w:p>
+      <w:pPr>
+        <w:tabs>
+          <w:tab w:val="left" w:pos="1035"/>
+        </w:tabs>
+        <w:rPr>
+          <w:sz w:val="28"/>
+          <w:szCs w:val="28"/>
+        </w:rPr>
+      </w:pPr>
+    </w:p>
+    <w:p>
+      <w:pPr>
+        <w:tabs>
+          <w:tab w:val="left" w:pos="1035"/>
+        </w:tabs>
+        <w:rPr>
+          <w:sz w:val="28"/>
+          <w:szCs w:val="28"/>
+        </w:rPr>
+      </w:pPr>
+    </w:p>
+    <w:p>
+      <w:pPr>
+        <w:tabs>
+          <w:tab w:val="left" w:pos="1035"/>
+        </w:tabs>
+        <w:rPr>
+          <w:sz w:val="28"/>
+          <w:szCs w:val="28"/>
+        </w:rPr>
+      </w:pPr>
+    </w:p>
+    <w:p>
+      <w:pPr>
+        <w:tabs>
+          <w:tab w:val="left" w:pos="1035"/>
+        </w:tabs>
+        <w:rPr>
+          <w:sz w:val="28"/>
+          <w:szCs w:val="28"/>
+        </w:rPr>
+      </w:pPr>
+    </w:p>
+    <w:p>
+      <w:pPr>
+        <w:tabs>
+          <w:tab w:val="left" w:pos="1035"/>
+        </w:tabs>
+        <w:rPr>
+          <w:sz w:val="28"/>
+          <w:szCs w:val="28"/>
+        </w:rPr>
+      </w:pPr>
+    </w:p>
+    <w:p>
+      <w:pPr>
+        <w:pStyle w:val="Title"/>
+        <w:jc w:val="center"/>
+        <w:rPr>
+          <w:u w:val="single"/>
+        </w:rPr>
+      </w:pPr>
+      <w:r>
+        <w:rPr>
+          <w:u w:val="single"/>
+        </w:rPr>
+        <w:lastRenderedPageBreak/>
         <w:t>Bibliography</w:t>
       </w:r>
     </w:p>
@@ -2183,51 +2816,214 @@
         </w:r>
       </w:hyperlink>
     </w:p>
-    <w:p/>
-    <w:p>
+    <w:p>
+      <w:pPr>
+        <w:rPr>
+          <w:sz w:val="28"/>
+          <w:szCs w:val="28"/>
+        </w:rPr>
+      </w:pPr>
       <w:hyperlink r:id="rId7" w:history="1">
         <w:r>
           <w:rPr>
             <w:rStyle w:val="Hyperlink"/>
+            <w:sz w:val="28"/>
+            <w:szCs w:val="28"/>
           </w:rPr>
           <w:t>https://kanbantool.com/kanban-library/analytics-and-metrics/explaining-cumulative-flow-diagrams</w:t>
         </w:r>
       </w:hyperlink>
     </w:p>
     <w:p>
+      <w:pPr>
+        <w:rPr>
+          <w:sz w:val="28"/>
+          <w:szCs w:val="28"/>
+        </w:rPr>
+      </w:pPr>
       <w:hyperlink r:id="rId8" w:history="1">
         <w:r>
           <w:rPr>
             <w:rStyle w:val="Hyperlink"/>
+            <w:sz w:val="28"/>
+            <w:szCs w:val="28"/>
           </w:rPr>
           <w:t>https://arxiv.org/ftp/arxiv/papers/1301/1301.5964.pdf</w:t>
         </w:r>
       </w:hyperlink>
     </w:p>
     <w:p>
+      <w:pPr>
+        <w:rPr>
+          <w:sz w:val="28"/>
+          <w:szCs w:val="28"/>
+        </w:rPr>
+      </w:pPr>
       <w:hyperlink r:id="rId9" w:history="1">
         <w:r>
           <w:rPr>
             <w:rStyle w:val="Hyperlink"/>
+            <w:sz w:val="28"/>
+            <w:szCs w:val="28"/>
           </w:rPr>
           <w:t>https://www.qasymphony.com/blog/64-test-metrics/</w:t>
         </w:r>
       </w:hyperlink>
     </w:p>
     <w:p>
-      <w:r>
+      <w:pPr>
+        <w:rPr>
+          <w:sz w:val="28"/>
+          <w:szCs w:val="28"/>
+        </w:rPr>
+      </w:pPr>
+      <w:r>
+        <w:rPr>
+          <w:sz w:val="28"/>
+          <w:szCs w:val="28"/>
+        </w:rPr>
         <w:t xml:space="preserve">image: </w:t>
       </w:r>
       <w:hyperlink r:id="rId10" w:history="1">
         <w:r>
           <w:rPr>
             <w:rStyle w:val="Hyperlink"/>
+            <w:sz w:val="28"/>
+            <w:szCs w:val="28"/>
           </w:rPr>
           <w:t>http://www.clariostechnology.com/images/blog/cumulativeflowdiagram.png</w:t>
         </w:r>
       </w:hyperlink>
     </w:p>
-    <w:p/>
+    <w:p>
+      <w:pPr>
+        <w:rPr>
+          <w:sz w:val="28"/>
+          <w:szCs w:val="28"/>
+        </w:rPr>
+      </w:pPr>
+      <w:r>
+        <w:rPr>
+          <w:sz w:val="28"/>
+          <w:szCs w:val="28"/>
+        </w:rPr>
+        <w:t>computational:</w:t>
+      </w:r>
+    </w:p>
+    <w:p>
+      <w:pPr>
+        <w:rPr>
+          <w:sz w:val="28"/>
+          <w:szCs w:val="28"/>
+        </w:rPr>
+      </w:pPr>
+      <w:hyperlink r:id="rId11" w:history="1">
+        <w:r>
+          <w:rPr>
+            <w:rStyle w:val="Hyperlink"/>
+            <w:sz w:val="28"/>
+            <w:szCs w:val="28"/>
+          </w:rPr>
+          <w:t>http://searchsoftwarequality.techtarget.com/definition/JUnit</w:t>
+        </w:r>
+      </w:hyperlink>
+    </w:p>
+    <w:p>
+      <w:pPr>
+        <w:rPr>
+          <w:sz w:val="28"/>
+          <w:szCs w:val="28"/>
+        </w:rPr>
+      </w:pPr>
+      <w:hyperlink r:id="rId12" w:history="1">
+        <w:r>
+          <w:rPr>
+            <w:rStyle w:val="Hyperlink"/>
+            <w:sz w:val="28"/>
+            <w:szCs w:val="28"/>
+          </w:rPr>
+          <w:t>https://techcrunch.com/2012/07/14/what-exactly-is-github-anyway/</w:t>
+        </w:r>
+      </w:hyperlink>
+    </w:p>
+    <w:p>
+      <w:pPr>
+        <w:rPr>
+          <w:sz w:val="28"/>
+          <w:szCs w:val="28"/>
+        </w:rPr>
+      </w:pPr>
+      <w:hyperlink r:id="rId13" w:history="1">
+        <w:r>
+          <w:rPr>
+            <w:rStyle w:val="Hyperlink"/>
+            <w:sz w:val="28"/>
+            <w:szCs w:val="28"/>
+          </w:rPr>
+          <w:t>https://www.techopedia.com/definition/26516/cloud-analytics</w:t>
+        </w:r>
+      </w:hyperlink>
+    </w:p>
+    <w:p>
+      <w:pPr>
+        <w:rPr>
+          <w:sz w:val="28"/>
+          <w:szCs w:val="28"/>
+        </w:rPr>
+      </w:pPr>
+      <w:proofErr w:type="spellStart"/>
+      <w:r>
+        <w:rPr>
+          <w:sz w:val="28"/>
+          <w:szCs w:val="28"/>
+        </w:rPr>
+        <w:t>algo</w:t>
+      </w:r>
+      <w:proofErr w:type="spellEnd"/>
+      <w:r>
+        <w:rPr>
+          <w:sz w:val="28"/>
+          <w:szCs w:val="28"/>
+        </w:rPr>
+        <w:t>:</w:t>
+      </w:r>
+    </w:p>
+    <w:p>
+      <w:pPr>
+        <w:rPr>
+          <w:sz w:val="28"/>
+          <w:szCs w:val="28"/>
+        </w:rPr>
+      </w:pPr>
+      <w:hyperlink r:id="rId14" w:history="1">
+        <w:r>
+          <w:rPr>
+            <w:rStyle w:val="Hyperlink"/>
+            <w:sz w:val="28"/>
+            <w:szCs w:val="28"/>
+          </w:rPr>
+          <w:t>http://iartc.net/index.php/Networks/article/download/56/45</w:t>
+        </w:r>
+      </w:hyperlink>
+    </w:p>
+    <w:p>
+      <w:pPr>
+        <w:rPr>
+          <w:sz w:val="28"/>
+          <w:szCs w:val="28"/>
+        </w:rPr>
+      </w:pPr>
+      <w:bookmarkStart w:id="0" w:name="_GoBack"/>
+      <w:bookmarkEnd w:id="0"/>
+    </w:p>
+    <w:p>
+      <w:pPr>
+        <w:rPr>
+          <w:sz w:val="28"/>
+          <w:szCs w:val="28"/>
+        </w:rPr>
+      </w:pPr>
+    </w:p>
     <w:p/>
     <w:p/>
     <w:sectPr>
@@ -2825,6 +3621,71 @@
     <w:name w:val="Normal"/>
     <w:qFormat/>
   </w:style>
+  <w:style w:type="paragraph" w:styleId="Heading1">
+    <w:name w:val="heading 1"/>
+    <w:basedOn w:val="Normal"/>
+    <w:next w:val="Normal"/>
+    <w:link w:val="Heading1Char"/>
+    <w:uiPriority w:val="9"/>
+    <w:qFormat/>
+    <w:rsid w:val="00413B1C"/>
+    <w:pPr>
+      <w:keepNext/>
+      <w:keepLines/>
+      <w:spacing w:before="240" w:after="0"/>
+      <w:outlineLvl w:val="0"/>
+    </w:pPr>
+    <w:rPr>
+      <w:rFonts w:asciiTheme="majorHAnsi" w:eastAsiaTheme="majorEastAsia" w:hAnsiTheme="majorHAnsi" w:cstheme="majorBidi"/>
+      <w:color w:val="2F5496" w:themeColor="accent1" w:themeShade="BF"/>
+      <w:sz w:val="32"/>
+      <w:szCs w:val="32"/>
+    </w:rPr>
+  </w:style>
+  <w:style w:type="paragraph" w:styleId="Heading2">
+    <w:name w:val="heading 2"/>
+    <w:basedOn w:val="Normal"/>
+    <w:next w:val="Normal"/>
+    <w:link w:val="Heading2Char"/>
+    <w:uiPriority w:val="9"/>
+    <w:unhideWhenUsed/>
+    <w:qFormat/>
+    <w:rsid w:val="00413B1C"/>
+    <w:pPr>
+      <w:keepNext/>
+      <w:keepLines/>
+      <w:spacing w:before="40" w:after="0"/>
+      <w:outlineLvl w:val="1"/>
+    </w:pPr>
+    <w:rPr>
+      <w:rFonts w:asciiTheme="majorHAnsi" w:eastAsiaTheme="majorEastAsia" w:hAnsiTheme="majorHAnsi" w:cstheme="majorBidi"/>
+      <w:color w:val="2F5496" w:themeColor="accent1" w:themeShade="BF"/>
+      <w:sz w:val="26"/>
+      <w:szCs w:val="26"/>
+    </w:rPr>
+  </w:style>
+  <w:style w:type="paragraph" w:styleId="Heading3">
+    <w:name w:val="heading 3"/>
+    <w:basedOn w:val="Normal"/>
+    <w:next w:val="Normal"/>
+    <w:link w:val="Heading3Char"/>
+    <w:uiPriority w:val="9"/>
+    <w:unhideWhenUsed/>
+    <w:qFormat/>
+    <w:rsid w:val="00413B1C"/>
+    <w:pPr>
+      <w:keepNext/>
+      <w:keepLines/>
+      <w:spacing w:before="40" w:after="0"/>
+      <w:outlineLvl w:val="2"/>
+    </w:pPr>
+    <w:rPr>
+      <w:rFonts w:asciiTheme="majorHAnsi" w:eastAsiaTheme="majorEastAsia" w:hAnsiTheme="majorHAnsi" w:cstheme="majorBidi"/>
+      <w:color w:val="1F3763" w:themeColor="accent1" w:themeShade="7F"/>
+      <w:sz w:val="24"/>
+      <w:szCs w:val="24"/>
+    </w:rPr>
+  </w:style>
   <w:style w:type="character" w:default="1" w:styleId="DefaultParagraphFont">
     <w:name w:val="Default Paragraph Font"/>
     <w:uiPriority w:val="1"/>
@@ -2918,6 +3779,45 @@
     <w:rPr>
       <w:color w:val="808080"/>
       <w:shd w:val="clear" w:color="auto" w:fill="E6E6E6"/>
+    </w:rPr>
+  </w:style>
+  <w:style w:type="character" w:customStyle="1" w:styleId="Heading1Char">
+    <w:name w:val="Heading 1 Char"/>
+    <w:basedOn w:val="DefaultParagraphFont"/>
+    <w:link w:val="Heading1"/>
+    <w:uiPriority w:val="9"/>
+    <w:rsid w:val="00413B1C"/>
+    <w:rPr>
+      <w:rFonts w:asciiTheme="majorHAnsi" w:eastAsiaTheme="majorEastAsia" w:hAnsiTheme="majorHAnsi" w:cstheme="majorBidi"/>
+      <w:color w:val="2F5496" w:themeColor="accent1" w:themeShade="BF"/>
+      <w:sz w:val="32"/>
+      <w:szCs w:val="32"/>
+    </w:rPr>
+  </w:style>
+  <w:style w:type="character" w:customStyle="1" w:styleId="Heading2Char">
+    <w:name w:val="Heading 2 Char"/>
+    <w:basedOn w:val="DefaultParagraphFont"/>
+    <w:link w:val="Heading2"/>
+    <w:uiPriority w:val="9"/>
+    <w:rsid w:val="00413B1C"/>
+    <w:rPr>
+      <w:rFonts w:asciiTheme="majorHAnsi" w:eastAsiaTheme="majorEastAsia" w:hAnsiTheme="majorHAnsi" w:cstheme="majorBidi"/>
+      <w:color w:val="2F5496" w:themeColor="accent1" w:themeShade="BF"/>
+      <w:sz w:val="26"/>
+      <w:szCs w:val="26"/>
+    </w:rPr>
+  </w:style>
+  <w:style w:type="character" w:customStyle="1" w:styleId="Heading3Char">
+    <w:name w:val="Heading 3 Char"/>
+    <w:basedOn w:val="DefaultParagraphFont"/>
+    <w:link w:val="Heading3"/>
+    <w:uiPriority w:val="9"/>
+    <w:rsid w:val="00413B1C"/>
+    <w:rPr>
+      <w:rFonts w:asciiTheme="majorHAnsi" w:eastAsiaTheme="majorEastAsia" w:hAnsiTheme="majorHAnsi" w:cstheme="majorBidi"/>
+      <w:color w:val="1F3763" w:themeColor="accent1" w:themeShade="7F"/>
+      <w:sz w:val="24"/>
+      <w:szCs w:val="24"/>
     </w:rPr>
   </w:style>
 </w:styles>

</xml_diff>